<commit_message>
Updated status of meetings and action items.
</commit_message>
<xml_diff>
--- a/project_management/internal_meetings/2012/20120508_team_meeting.docx
+++ b/project_management/internal_meetings/2012/20120508_team_meeting.docx
@@ -6,8 +6,18 @@
       <w:pPr>
         <w:pStyle w:val="Heading1"/>
       </w:pPr>
-      <w:r>
-        <w:t xml:space="preserve">caArray-caIntegrator – Status </w:t>
+      <w:proofErr w:type="spellStart"/>
+      <w:proofErr w:type="gramStart"/>
+      <w:r>
+        <w:t>caArray</w:t>
+      </w:r>
+      <w:proofErr w:type="gramEnd"/>
+      <w:r>
+        <w:t>-caIntegrator</w:t>
+      </w:r>
+      <w:proofErr w:type="spellEnd"/>
+      <w:r>
+        <w:t xml:space="preserve"> – Status </w:t>
       </w:r>
       <w:r>
         <w:t>Meeting</w:t>
@@ -145,12 +155,21 @@
                 <w:lang w:eastAsia="en-US"/>
               </w:rPr>
             </w:pPr>
-            <w:r>
-              <w:rPr>
-                <w:rFonts w:asciiTheme="majorHAnsi" w:eastAsiaTheme="minorHAnsi" w:hAnsiTheme="majorHAnsi" w:cstheme="minorBidi"/>
-                <w:lang w:eastAsia="en-US"/>
-              </w:rPr>
-              <w:t>Cuong Nguyen</w:t>
+            <w:proofErr w:type="spellStart"/>
+            <w:r>
+              <w:rPr>
+                <w:rFonts w:asciiTheme="majorHAnsi" w:eastAsiaTheme="minorHAnsi" w:hAnsiTheme="majorHAnsi" w:cstheme="minorBidi"/>
+                <w:lang w:eastAsia="en-US"/>
+              </w:rPr>
+              <w:t>Cuong</w:t>
+            </w:r>
+            <w:proofErr w:type="spellEnd"/>
+            <w:r>
+              <w:rPr>
+                <w:rFonts w:asciiTheme="majorHAnsi" w:eastAsiaTheme="minorHAnsi" w:hAnsiTheme="majorHAnsi" w:cstheme="minorBidi"/>
+                <w:lang w:eastAsia="en-US"/>
+              </w:rPr>
+              <w:t xml:space="preserve"> Nguyen</w:t>
             </w:r>
           </w:p>
         </w:tc>
@@ -185,13 +204,31 @@
                 <w:lang w:eastAsia="en-US"/>
               </w:rPr>
             </w:pPr>
-            <w:r>
-              <w:rPr>
-                <w:rFonts w:asciiTheme="majorHAnsi" w:eastAsiaTheme="minorHAnsi" w:hAnsiTheme="majorHAnsi" w:cstheme="minorBidi"/>
-                <w:lang w:eastAsia="en-US"/>
-              </w:rPr>
-              <w:t>Mervi Heiskanen</w:t>
-            </w:r>
+            <w:proofErr w:type="spellStart"/>
+            <w:r>
+              <w:rPr>
+                <w:rFonts w:asciiTheme="majorHAnsi" w:eastAsiaTheme="minorHAnsi" w:hAnsiTheme="majorHAnsi" w:cstheme="minorBidi"/>
+                <w:lang w:eastAsia="en-US"/>
+              </w:rPr>
+              <w:t>Mervi</w:t>
+            </w:r>
+            <w:proofErr w:type="spellEnd"/>
+            <w:r>
+              <w:rPr>
+                <w:rFonts w:asciiTheme="majorHAnsi" w:eastAsiaTheme="minorHAnsi" w:hAnsiTheme="majorHAnsi" w:cstheme="minorBidi"/>
+                <w:lang w:eastAsia="en-US"/>
+              </w:rPr>
+              <w:t xml:space="preserve"> </w:t>
+            </w:r>
+            <w:proofErr w:type="spellStart"/>
+            <w:r>
+              <w:rPr>
+                <w:rFonts w:asciiTheme="majorHAnsi" w:eastAsiaTheme="minorHAnsi" w:hAnsiTheme="majorHAnsi" w:cstheme="minorBidi"/>
+                <w:lang w:eastAsia="en-US"/>
+              </w:rPr>
+              <w:t>Heiskanen</w:t>
+            </w:r>
+            <w:proofErr w:type="spellEnd"/>
           </w:p>
         </w:tc>
         <w:tc>
@@ -275,8 +312,17 @@
                 <w:rFonts w:asciiTheme="majorHAnsi" w:eastAsiaTheme="minorHAnsi" w:hAnsiTheme="majorHAnsi" w:cstheme="minorBidi"/>
                 <w:lang w:eastAsia="en-US"/>
               </w:rPr>
-              <w:t>Michael Benham</w:t>
-            </w:r>
+              <w:t xml:space="preserve">Michael </w:t>
+            </w:r>
+            <w:proofErr w:type="spellStart"/>
+            <w:r>
+              <w:rPr>
+                <w:rFonts w:asciiTheme="majorHAnsi" w:eastAsiaTheme="minorHAnsi" w:hAnsiTheme="majorHAnsi" w:cstheme="minorBidi"/>
+                <w:lang w:eastAsia="en-US"/>
+              </w:rPr>
+              <w:t>Benham</w:t>
+            </w:r>
+            <w:proofErr w:type="spellEnd"/>
           </w:p>
         </w:tc>
         <w:tc>
@@ -350,8 +396,17 @@
                 <w:rFonts w:asciiTheme="majorHAnsi" w:eastAsiaTheme="minorHAnsi" w:hAnsiTheme="majorHAnsi" w:cstheme="minorBidi"/>
                 <w:lang w:eastAsia="en-US"/>
               </w:rPr>
-              <w:t>Paul Shrabstein</w:t>
-            </w:r>
+              <w:t xml:space="preserve">Paul </w:t>
+            </w:r>
+            <w:proofErr w:type="spellStart"/>
+            <w:r>
+              <w:rPr>
+                <w:rFonts w:asciiTheme="majorHAnsi" w:eastAsiaTheme="minorHAnsi" w:hAnsiTheme="majorHAnsi" w:cstheme="minorBidi"/>
+                <w:lang w:eastAsia="en-US"/>
+              </w:rPr>
+              <w:t>Shrabstein</w:t>
+            </w:r>
+            <w:proofErr w:type="spellEnd"/>
           </w:p>
         </w:tc>
         <w:tc>
@@ -385,8 +440,17 @@
                 <w:rFonts w:asciiTheme="majorHAnsi" w:eastAsiaTheme="minorHAnsi" w:hAnsiTheme="majorHAnsi" w:cstheme="minorBidi"/>
                 <w:lang w:eastAsia="en-US"/>
               </w:rPr>
-              <w:t>Eve Shalley</w:t>
-            </w:r>
+              <w:t xml:space="preserve">Eve </w:t>
+            </w:r>
+            <w:proofErr w:type="spellStart"/>
+            <w:r>
+              <w:rPr>
+                <w:rFonts w:asciiTheme="majorHAnsi" w:eastAsiaTheme="minorHAnsi" w:hAnsiTheme="majorHAnsi" w:cstheme="minorBidi"/>
+                <w:lang w:eastAsia="en-US"/>
+              </w:rPr>
+              <w:t>Shalley</w:t>
+            </w:r>
+            <w:proofErr w:type="spellEnd"/>
           </w:p>
         </w:tc>
         <w:tc>
@@ -413,13 +477,31 @@
                 <w:lang w:eastAsia="en-US"/>
               </w:rPr>
             </w:pPr>
-            <w:r>
-              <w:rPr>
-                <w:rFonts w:asciiTheme="majorHAnsi" w:eastAsiaTheme="minorHAnsi" w:hAnsiTheme="majorHAnsi" w:cstheme="minorBidi"/>
-                <w:lang w:eastAsia="en-US"/>
-              </w:rPr>
-              <w:t>Quy Phung</w:t>
-            </w:r>
+            <w:proofErr w:type="spellStart"/>
+            <w:r>
+              <w:rPr>
+                <w:rFonts w:asciiTheme="majorHAnsi" w:eastAsiaTheme="minorHAnsi" w:hAnsiTheme="majorHAnsi" w:cstheme="minorBidi"/>
+                <w:lang w:eastAsia="en-US"/>
+              </w:rPr>
+              <w:t>Quy</w:t>
+            </w:r>
+            <w:proofErr w:type="spellEnd"/>
+            <w:r>
+              <w:rPr>
+                <w:rFonts w:asciiTheme="majorHAnsi" w:eastAsiaTheme="minorHAnsi" w:hAnsiTheme="majorHAnsi" w:cstheme="minorBidi"/>
+                <w:lang w:eastAsia="en-US"/>
+              </w:rPr>
+              <w:t xml:space="preserve"> </w:t>
+            </w:r>
+            <w:proofErr w:type="spellStart"/>
+            <w:r>
+              <w:rPr>
+                <w:rFonts w:asciiTheme="majorHAnsi" w:eastAsiaTheme="minorHAnsi" w:hAnsiTheme="majorHAnsi" w:cstheme="minorBidi"/>
+                <w:lang w:eastAsia="en-US"/>
+              </w:rPr>
+              <w:t>Phung</w:t>
+            </w:r>
+            <w:proofErr w:type="spellEnd"/>
           </w:p>
         </w:tc>
         <w:tc>
@@ -495,13 +577,31 @@
                 <w:lang w:eastAsia="en-US"/>
               </w:rPr>
             </w:pPr>
-            <w:r>
-              <w:rPr>
-                <w:rFonts w:asciiTheme="majorHAnsi" w:eastAsiaTheme="minorHAnsi" w:hAnsiTheme="majorHAnsi" w:cstheme="minorBidi"/>
-                <w:lang w:eastAsia="en-US"/>
-              </w:rPr>
-              <w:t>Rashmi Srinivasa</w:t>
-            </w:r>
+            <w:proofErr w:type="spellStart"/>
+            <w:r>
+              <w:rPr>
+                <w:rFonts w:asciiTheme="majorHAnsi" w:eastAsiaTheme="minorHAnsi" w:hAnsiTheme="majorHAnsi" w:cstheme="minorBidi"/>
+                <w:lang w:eastAsia="en-US"/>
+              </w:rPr>
+              <w:t>Rashmi</w:t>
+            </w:r>
+            <w:proofErr w:type="spellEnd"/>
+            <w:r>
+              <w:rPr>
+                <w:rFonts w:asciiTheme="majorHAnsi" w:eastAsiaTheme="minorHAnsi" w:hAnsiTheme="majorHAnsi" w:cstheme="minorBidi"/>
+                <w:lang w:eastAsia="en-US"/>
+              </w:rPr>
+              <w:t xml:space="preserve"> </w:t>
+            </w:r>
+            <w:proofErr w:type="spellStart"/>
+            <w:r>
+              <w:rPr>
+                <w:rFonts w:asciiTheme="majorHAnsi" w:eastAsiaTheme="minorHAnsi" w:hAnsiTheme="majorHAnsi" w:cstheme="minorBidi"/>
+                <w:lang w:eastAsia="en-US"/>
+              </w:rPr>
+              <w:t>Srinivasa</w:t>
+            </w:r>
+            <w:proofErr w:type="spellEnd"/>
           </w:p>
         </w:tc>
         <w:tc>
@@ -537,13 +637,31 @@
                 <w:lang w:eastAsia="en-US"/>
               </w:rPr>
             </w:pPr>
-            <w:r>
-              <w:rPr>
-                <w:rFonts w:asciiTheme="majorHAnsi" w:eastAsiaTheme="minorHAnsi" w:hAnsiTheme="majorHAnsi" w:cstheme="minorBidi"/>
-                <w:lang w:eastAsia="en-US"/>
-              </w:rPr>
-              <w:t>Hemant Undale</w:t>
-            </w:r>
+            <w:proofErr w:type="spellStart"/>
+            <w:r>
+              <w:rPr>
+                <w:rFonts w:asciiTheme="majorHAnsi" w:eastAsiaTheme="minorHAnsi" w:hAnsiTheme="majorHAnsi" w:cstheme="minorBidi"/>
+                <w:lang w:eastAsia="en-US"/>
+              </w:rPr>
+              <w:t>Hemant</w:t>
+            </w:r>
+            <w:proofErr w:type="spellEnd"/>
+            <w:r>
+              <w:rPr>
+                <w:rFonts w:asciiTheme="majorHAnsi" w:eastAsiaTheme="minorHAnsi" w:hAnsiTheme="majorHAnsi" w:cstheme="minorBidi"/>
+                <w:lang w:eastAsia="en-US"/>
+              </w:rPr>
+              <w:t xml:space="preserve"> </w:t>
+            </w:r>
+            <w:proofErr w:type="spellStart"/>
+            <w:r>
+              <w:rPr>
+                <w:rFonts w:asciiTheme="majorHAnsi" w:eastAsiaTheme="minorHAnsi" w:hAnsiTheme="majorHAnsi" w:cstheme="minorBidi"/>
+                <w:lang w:eastAsia="en-US"/>
+              </w:rPr>
+              <w:t>Undale</w:t>
+            </w:r>
+            <w:proofErr w:type="spellEnd"/>
           </w:p>
         </w:tc>
         <w:tc>
@@ -692,8 +810,17 @@
                 <w:rFonts w:asciiTheme="majorHAnsi" w:eastAsiaTheme="minorHAnsi" w:hAnsiTheme="majorHAnsi" w:cstheme="minorBidi"/>
                 <w:lang w:eastAsia="en-US"/>
               </w:rPr>
-              <w:t>Jacob Mensah</w:t>
-            </w:r>
+              <w:t xml:space="preserve">Jacob </w:t>
+            </w:r>
+            <w:proofErr w:type="spellStart"/>
+            <w:r>
+              <w:rPr>
+                <w:rFonts w:asciiTheme="majorHAnsi" w:eastAsiaTheme="minorHAnsi" w:hAnsiTheme="majorHAnsi" w:cstheme="minorBidi"/>
+                <w:lang w:eastAsia="en-US"/>
+              </w:rPr>
+              <w:t>Mensah</w:t>
+            </w:r>
+            <w:proofErr w:type="spellEnd"/>
           </w:p>
         </w:tc>
         <w:tc>
@@ -732,8 +859,17 @@
                 <w:rFonts w:asciiTheme="majorHAnsi" w:eastAsiaTheme="minorHAnsi" w:hAnsiTheme="majorHAnsi" w:cstheme="minorBidi"/>
                 <w:lang w:eastAsia="en-US"/>
               </w:rPr>
-              <w:t>Tony Kerlavage</w:t>
-            </w:r>
+              <w:t xml:space="preserve">Tony </w:t>
+            </w:r>
+            <w:proofErr w:type="spellStart"/>
+            <w:r>
+              <w:rPr>
+                <w:rFonts w:asciiTheme="majorHAnsi" w:eastAsiaTheme="minorHAnsi" w:hAnsiTheme="majorHAnsi" w:cstheme="minorBidi"/>
+                <w:lang w:eastAsia="en-US"/>
+              </w:rPr>
+              <w:t>Kerlavage</w:t>
+            </w:r>
+            <w:proofErr w:type="spellEnd"/>
           </w:p>
         </w:tc>
         <w:tc>
@@ -877,13 +1013,31 @@
                 <w:lang w:eastAsia="en-US"/>
               </w:rPr>
             </w:pPr>
-            <w:r>
-              <w:rPr>
-                <w:rFonts w:asciiTheme="majorHAnsi" w:eastAsiaTheme="minorHAnsi" w:hAnsiTheme="majorHAnsi" w:cstheme="minorBidi"/>
-                <w:lang w:eastAsia="en-US"/>
-              </w:rPr>
-              <w:t>Xiaopeng Bian</w:t>
-            </w:r>
+            <w:proofErr w:type="spellStart"/>
+            <w:r>
+              <w:rPr>
+                <w:rFonts w:asciiTheme="majorHAnsi" w:eastAsiaTheme="minorHAnsi" w:hAnsiTheme="majorHAnsi" w:cstheme="minorBidi"/>
+                <w:lang w:eastAsia="en-US"/>
+              </w:rPr>
+              <w:t>Xiaopeng</w:t>
+            </w:r>
+            <w:proofErr w:type="spellEnd"/>
+            <w:r>
+              <w:rPr>
+                <w:rFonts w:asciiTheme="majorHAnsi" w:eastAsiaTheme="minorHAnsi" w:hAnsiTheme="majorHAnsi" w:cstheme="minorBidi"/>
+                <w:lang w:eastAsia="en-US"/>
+              </w:rPr>
+              <w:t xml:space="preserve"> </w:t>
+            </w:r>
+            <w:proofErr w:type="spellStart"/>
+            <w:r>
+              <w:rPr>
+                <w:rFonts w:asciiTheme="majorHAnsi" w:eastAsiaTheme="minorHAnsi" w:hAnsiTheme="majorHAnsi" w:cstheme="minorBidi"/>
+                <w:lang w:eastAsia="en-US"/>
+              </w:rPr>
+              <w:t>Bian</w:t>
+            </w:r>
+            <w:proofErr w:type="spellEnd"/>
           </w:p>
         </w:tc>
         <w:tc>
@@ -924,8 +1078,17 @@
                 <w:rFonts w:asciiTheme="majorHAnsi" w:eastAsiaTheme="minorHAnsi" w:hAnsiTheme="majorHAnsi" w:cstheme="minorBidi"/>
                 <w:lang w:eastAsia="en-US"/>
               </w:rPr>
-              <w:t>JP Marple</w:t>
-            </w:r>
+              <w:t xml:space="preserve">JP </w:t>
+            </w:r>
+            <w:proofErr w:type="spellStart"/>
+            <w:r>
+              <w:rPr>
+                <w:rFonts w:asciiTheme="majorHAnsi" w:eastAsiaTheme="minorHAnsi" w:hAnsiTheme="majorHAnsi" w:cstheme="minorBidi"/>
+                <w:lang w:eastAsia="en-US"/>
+              </w:rPr>
+              <w:t>Marple</w:t>
+            </w:r>
+            <w:proofErr w:type="spellEnd"/>
           </w:p>
         </w:tc>
         <w:tc>
@@ -959,13 +1122,31 @@
                 <w:lang w:eastAsia="en-US"/>
               </w:rPr>
             </w:pPr>
-            <w:r>
-              <w:rPr>
-                <w:rFonts w:asciiTheme="majorHAnsi" w:eastAsiaTheme="minorHAnsi" w:hAnsiTheme="majorHAnsi" w:cstheme="minorBidi"/>
-                <w:lang w:eastAsia="en-US"/>
-              </w:rPr>
-              <w:t>Yeon Choi</w:t>
-            </w:r>
+            <w:proofErr w:type="spellStart"/>
+            <w:r>
+              <w:rPr>
+                <w:rFonts w:asciiTheme="majorHAnsi" w:eastAsiaTheme="minorHAnsi" w:hAnsiTheme="majorHAnsi" w:cstheme="minorBidi"/>
+                <w:lang w:eastAsia="en-US"/>
+              </w:rPr>
+              <w:t>Yeon</w:t>
+            </w:r>
+            <w:proofErr w:type="spellEnd"/>
+            <w:r>
+              <w:rPr>
+                <w:rFonts w:asciiTheme="majorHAnsi" w:eastAsiaTheme="minorHAnsi" w:hAnsiTheme="majorHAnsi" w:cstheme="minorBidi"/>
+                <w:lang w:eastAsia="en-US"/>
+              </w:rPr>
+              <w:t xml:space="preserve"> </w:t>
+            </w:r>
+            <w:proofErr w:type="spellStart"/>
+            <w:r>
+              <w:rPr>
+                <w:rFonts w:asciiTheme="majorHAnsi" w:eastAsiaTheme="minorHAnsi" w:hAnsiTheme="majorHAnsi" w:cstheme="minorBidi"/>
+                <w:lang w:eastAsia="en-US"/>
+              </w:rPr>
+              <w:t>Choi</w:t>
+            </w:r>
+            <w:proofErr w:type="spellEnd"/>
           </w:p>
         </w:tc>
         <w:tc>
@@ -994,13 +1175,31 @@
                 <w:lang w:eastAsia="en-US"/>
               </w:rPr>
             </w:pPr>
-            <w:r>
-              <w:rPr>
-                <w:rFonts w:asciiTheme="majorHAnsi" w:eastAsiaTheme="minorHAnsi" w:hAnsiTheme="majorHAnsi" w:cstheme="minorBidi"/>
-                <w:lang w:eastAsia="en-US"/>
-              </w:rPr>
-              <w:t>Juli Klemm</w:t>
-            </w:r>
+            <w:proofErr w:type="spellStart"/>
+            <w:r>
+              <w:rPr>
+                <w:rFonts w:asciiTheme="majorHAnsi" w:eastAsiaTheme="minorHAnsi" w:hAnsiTheme="majorHAnsi" w:cstheme="minorBidi"/>
+                <w:lang w:eastAsia="en-US"/>
+              </w:rPr>
+              <w:t>Juli</w:t>
+            </w:r>
+            <w:proofErr w:type="spellEnd"/>
+            <w:r>
+              <w:rPr>
+                <w:rFonts w:asciiTheme="majorHAnsi" w:eastAsiaTheme="minorHAnsi" w:hAnsiTheme="majorHAnsi" w:cstheme="minorBidi"/>
+                <w:lang w:eastAsia="en-US"/>
+              </w:rPr>
+              <w:t xml:space="preserve"> </w:t>
+            </w:r>
+            <w:proofErr w:type="spellStart"/>
+            <w:r>
+              <w:rPr>
+                <w:rFonts w:asciiTheme="majorHAnsi" w:eastAsiaTheme="minorHAnsi" w:hAnsiTheme="majorHAnsi" w:cstheme="minorBidi"/>
+                <w:lang w:eastAsia="en-US"/>
+              </w:rPr>
+              <w:t>Klemm</w:t>
+            </w:r>
+            <w:proofErr w:type="spellEnd"/>
           </w:p>
         </w:tc>
         <w:tc>
@@ -1034,12 +1233,21 @@
                 <w:lang w:eastAsia="en-US"/>
               </w:rPr>
             </w:pPr>
-            <w:r>
-              <w:rPr>
-                <w:rFonts w:asciiTheme="majorHAnsi" w:eastAsiaTheme="minorHAnsi" w:hAnsiTheme="majorHAnsi" w:cstheme="minorBidi"/>
-                <w:lang w:eastAsia="en-US"/>
-              </w:rPr>
-              <w:t>Zhong Li</w:t>
+            <w:proofErr w:type="spellStart"/>
+            <w:r>
+              <w:rPr>
+                <w:rFonts w:asciiTheme="majorHAnsi" w:eastAsiaTheme="minorHAnsi" w:hAnsiTheme="majorHAnsi" w:cstheme="minorBidi"/>
+                <w:lang w:eastAsia="en-US"/>
+              </w:rPr>
+              <w:t>Zhong</w:t>
+            </w:r>
+            <w:proofErr w:type="spellEnd"/>
+            <w:r>
+              <w:rPr>
+                <w:rFonts w:asciiTheme="majorHAnsi" w:eastAsiaTheme="minorHAnsi" w:hAnsiTheme="majorHAnsi" w:cstheme="minorBidi"/>
+                <w:lang w:eastAsia="en-US"/>
+              </w:rPr>
+              <w:t xml:space="preserve"> Li</w:t>
             </w:r>
           </w:p>
         </w:tc>
@@ -1074,8 +1282,17 @@
                 <w:rFonts w:asciiTheme="majorHAnsi" w:eastAsiaTheme="minorHAnsi" w:hAnsiTheme="majorHAnsi" w:cstheme="minorBidi"/>
                 <w:lang w:eastAsia="en-US"/>
               </w:rPr>
-              <w:t>Larry Brem</w:t>
-            </w:r>
+              <w:t xml:space="preserve">Larry </w:t>
+            </w:r>
+            <w:proofErr w:type="spellStart"/>
+            <w:r>
+              <w:rPr>
+                <w:rFonts w:asciiTheme="majorHAnsi" w:eastAsiaTheme="minorHAnsi" w:hAnsiTheme="majorHAnsi" w:cstheme="minorBidi"/>
+                <w:lang w:eastAsia="en-US"/>
+              </w:rPr>
+              <w:t>Brem</w:t>
+            </w:r>
+            <w:proofErr w:type="spellEnd"/>
           </w:p>
         </w:tc>
         <w:tc>
@@ -1089,6 +1306,13 @@
                 <w:lang w:eastAsia="en-US"/>
               </w:rPr>
             </w:pPr>
+            <w:r>
+              <w:rPr>
+                <w:rFonts w:asciiTheme="majorHAnsi" w:eastAsiaTheme="minorHAnsi" w:hAnsiTheme="majorHAnsi" w:cstheme="minorBidi"/>
+                <w:lang w:eastAsia="en-US"/>
+              </w:rPr>
+              <w:t>Y</w:t>
+            </w:r>
           </w:p>
         </w:tc>
         <w:tc>
@@ -1162,8 +1386,15 @@
           <w:lang w:eastAsia="ja-JP"/>
         </w:rPr>
       </w:pPr>
-      <w:r>
-        <w:t>caArray:</w:t>
+      <w:proofErr w:type="spellStart"/>
+      <w:proofErr w:type="gramStart"/>
+      <w:r>
+        <w:t>caArray</w:t>
+      </w:r>
+      <w:proofErr w:type="spellEnd"/>
+      <w:proofErr w:type="gramEnd"/>
+      <w:r>
+        <w:t>:</w:t>
       </w:r>
     </w:p>
     <w:p>
@@ -1178,12 +1409,23 @@
           <w:lang w:eastAsia="en-US"/>
         </w:rPr>
       </w:pPr>
-      <w:r>
-        <w:rPr>
-          <w:rFonts w:asciiTheme="majorHAnsi" w:eastAsiaTheme="minorHAnsi" w:hAnsiTheme="majorHAnsi" w:cstheme="minorBidi"/>
-          <w:lang w:eastAsia="en-US"/>
-        </w:rPr>
-        <w:t xml:space="preserve">caArray </w:t>
+      <w:proofErr w:type="spellStart"/>
+      <w:proofErr w:type="gramStart"/>
+      <w:r>
+        <w:rPr>
+          <w:rFonts w:asciiTheme="majorHAnsi" w:eastAsiaTheme="minorHAnsi" w:hAnsiTheme="majorHAnsi" w:cstheme="minorBidi"/>
+          <w:lang w:eastAsia="en-US"/>
+        </w:rPr>
+        <w:t>caArray</w:t>
+      </w:r>
+      <w:proofErr w:type="spellEnd"/>
+      <w:proofErr w:type="gramEnd"/>
+      <w:r>
+        <w:rPr>
+          <w:rFonts w:asciiTheme="majorHAnsi" w:eastAsiaTheme="minorHAnsi" w:hAnsiTheme="majorHAnsi" w:cstheme="minorBidi"/>
+          <w:lang w:eastAsia="en-US"/>
+        </w:rPr>
+        <w:t xml:space="preserve"> </w:t>
       </w:r>
       <w:r>
         <w:rPr>
@@ -1265,7 +1507,7 @@
           <w:color w:val="0000FF"/>
           <w:lang w:eastAsia="en-US"/>
         </w:rPr>
-        <w:t>tomorrow</w:t>
+        <w:t>next week</w:t>
       </w:r>
       <w:r>
         <w:rPr>
@@ -1273,15 +1515,43 @@
           <w:color w:val="0000FF"/>
           <w:lang w:eastAsia="en-US"/>
         </w:rPr>
-        <w:t xml:space="preserve"> or next week</w:t>
-      </w:r>
+        <w:t xml:space="preserve"> (since </w:t>
+      </w:r>
+      <w:proofErr w:type="spellStart"/>
       <w:r>
         <w:rPr>
           <w:rFonts w:asciiTheme="majorHAnsi" w:eastAsiaTheme="minorHAnsi" w:hAnsiTheme="majorHAnsi" w:cstheme="minorBidi"/>
           <w:color w:val="0000FF"/>
           <w:lang w:eastAsia="en-US"/>
         </w:rPr>
-        <w:t>.</w:t>
+        <w:t>Juli</w:t>
+      </w:r>
+      <w:proofErr w:type="spellEnd"/>
+      <w:r>
+        <w:rPr>
+          <w:rFonts w:asciiTheme="majorHAnsi" w:eastAsiaTheme="minorHAnsi" w:hAnsiTheme="majorHAnsi" w:cstheme="minorBidi"/>
+          <w:color w:val="0000FF"/>
+          <w:lang w:eastAsia="en-US"/>
+        </w:rPr>
+        <w:t xml:space="preserve"> and </w:t>
+      </w:r>
+      <w:proofErr w:type="spellStart"/>
+      <w:r>
+        <w:rPr>
+          <w:rFonts w:asciiTheme="majorHAnsi" w:eastAsiaTheme="minorHAnsi" w:hAnsiTheme="majorHAnsi" w:cstheme="minorBidi"/>
+          <w:color w:val="0000FF"/>
+          <w:lang w:eastAsia="en-US"/>
+        </w:rPr>
+        <w:t>Mervi</w:t>
+      </w:r>
+      <w:proofErr w:type="spellEnd"/>
+      <w:r>
+        <w:rPr>
+          <w:rFonts w:asciiTheme="majorHAnsi" w:eastAsiaTheme="minorHAnsi" w:hAnsiTheme="majorHAnsi" w:cstheme="minorBidi"/>
+          <w:color w:val="0000FF"/>
+          <w:lang w:eastAsia="en-US"/>
+        </w:rPr>
+        <w:t xml:space="preserve"> have an ICR meeting tomorrow).</w:t>
       </w:r>
     </w:p>
     <w:p>
@@ -1304,13 +1574,23 @@
         </w:rPr>
         <w:t xml:space="preserve">Single Sign-on – </w:t>
       </w:r>
+      <w:proofErr w:type="spellStart"/>
       <w:r>
         <w:rPr>
           <w:rFonts w:asciiTheme="majorHAnsi" w:eastAsiaTheme="minorHAnsi" w:hAnsiTheme="majorHAnsi" w:cstheme="minorBidi"/>
           <w:color w:val="0000FF"/>
           <w:lang w:eastAsia="en-US"/>
         </w:rPr>
-        <w:t>caInt installer changes implemented</w:t>
+        <w:t>caInt</w:t>
+      </w:r>
+      <w:proofErr w:type="spellEnd"/>
+      <w:r>
+        <w:rPr>
+          <w:rFonts w:asciiTheme="majorHAnsi" w:eastAsiaTheme="minorHAnsi" w:hAnsiTheme="majorHAnsi" w:cstheme="minorBidi"/>
+          <w:color w:val="0000FF"/>
+          <w:lang w:eastAsia="en-US"/>
+        </w:rPr>
+        <w:t xml:space="preserve"> installer changes implemented</w:t>
       </w:r>
       <w:r>
         <w:rPr>
@@ -1613,8 +1893,20 @@
                 <w:szCs w:val="20"/>
                 <w:lang w:eastAsia="en-US"/>
               </w:rPr>
-              <w:t>Permissions - Platform and Timepoint</w:t>
-            </w:r>
+              <w:t xml:space="preserve">Permissions - Platform and </w:t>
+            </w:r>
+            <w:proofErr w:type="spellStart"/>
+            <w:r>
+              <w:rPr>
+                <w:rFonts w:ascii="Arial" w:hAnsi="Arial"/>
+                <w:color w:val="000000"/>
+                <w:sz w:val="18"/>
+                <w:szCs w:val="20"/>
+                <w:lang w:eastAsia="en-US"/>
+              </w:rPr>
+              <w:t>Timepoint</w:t>
+            </w:r>
+            <w:proofErr w:type="spellEnd"/>
           </w:p>
         </w:tc>
         <w:tc>
@@ -2187,8 +2479,20 @@
                 <w:szCs w:val="20"/>
                 <w:lang w:eastAsia="en-US"/>
               </w:rPr>
-              <w:t>Single Sign-on in caArray</w:t>
-            </w:r>
+              <w:t xml:space="preserve">Single Sign-on in </w:t>
+            </w:r>
+            <w:proofErr w:type="spellStart"/>
+            <w:r>
+              <w:rPr>
+                <w:rFonts w:ascii="Arial" w:hAnsi="Arial"/>
+                <w:color w:val="000000"/>
+                <w:sz w:val="18"/>
+                <w:szCs w:val="20"/>
+                <w:lang w:eastAsia="en-US"/>
+              </w:rPr>
+              <w:t>caArray</w:t>
+            </w:r>
+            <w:proofErr w:type="spellEnd"/>
           </w:p>
         </w:tc>
         <w:tc>
@@ -2432,12 +2736,23 @@
           <w:lang w:eastAsia="en-US"/>
         </w:rPr>
       </w:pPr>
-      <w:r>
-        <w:rPr>
-          <w:rFonts w:asciiTheme="majorHAnsi" w:eastAsiaTheme="minorHAnsi" w:hAnsiTheme="majorHAnsi" w:cstheme="minorBidi"/>
-          <w:lang w:eastAsia="en-US"/>
-        </w:rPr>
-        <w:t xml:space="preserve">caGrid </w:t>
+      <w:proofErr w:type="spellStart"/>
+      <w:proofErr w:type="gramStart"/>
+      <w:r>
+        <w:rPr>
+          <w:rFonts w:asciiTheme="majorHAnsi" w:eastAsiaTheme="minorHAnsi" w:hAnsiTheme="majorHAnsi" w:cstheme="minorBidi"/>
+          <w:lang w:eastAsia="en-US"/>
+        </w:rPr>
+        <w:t>caGrid</w:t>
+      </w:r>
+      <w:proofErr w:type="spellEnd"/>
+      <w:proofErr w:type="gramEnd"/>
+      <w:r>
+        <w:rPr>
+          <w:rFonts w:asciiTheme="majorHAnsi" w:eastAsiaTheme="minorHAnsi" w:hAnsiTheme="majorHAnsi" w:cstheme="minorBidi"/>
+          <w:lang w:eastAsia="en-US"/>
+        </w:rPr>
+        <w:t xml:space="preserve"> </w:t>
       </w:r>
       <w:r>
         <w:rPr>
@@ -2446,12 +2761,53 @@
         </w:rPr>
         <w:t xml:space="preserve">upgrade – </w:t>
       </w:r>
-      <w:r>
-        <w:rPr>
-          <w:rFonts w:asciiTheme="majorHAnsi" w:eastAsiaTheme="minorHAnsi" w:hAnsiTheme="majorHAnsi" w:cstheme="minorBidi"/>
-          <w:lang w:eastAsia="en-US"/>
-        </w:rPr>
-        <w:t xml:space="preserve">caArray 2.5 now builds with caGrid v1.5 jars, but build and deployment still assumes Jboss 4.0.5. The </w:t>
+      <w:proofErr w:type="spellStart"/>
+      <w:r>
+        <w:rPr>
+          <w:rFonts w:asciiTheme="majorHAnsi" w:eastAsiaTheme="minorHAnsi" w:hAnsiTheme="majorHAnsi" w:cstheme="minorBidi"/>
+          <w:lang w:eastAsia="en-US"/>
+        </w:rPr>
+        <w:t>caArray</w:t>
+      </w:r>
+      <w:proofErr w:type="spellEnd"/>
+      <w:r>
+        <w:rPr>
+          <w:rFonts w:asciiTheme="majorHAnsi" w:eastAsiaTheme="minorHAnsi" w:hAnsiTheme="majorHAnsi" w:cstheme="minorBidi"/>
+          <w:lang w:eastAsia="en-US"/>
+        </w:rPr>
+        <w:t xml:space="preserve"> 2.5 now builds with </w:t>
+      </w:r>
+      <w:proofErr w:type="spellStart"/>
+      <w:r>
+        <w:rPr>
+          <w:rFonts w:asciiTheme="majorHAnsi" w:eastAsiaTheme="minorHAnsi" w:hAnsiTheme="majorHAnsi" w:cstheme="minorBidi"/>
+          <w:lang w:eastAsia="en-US"/>
+        </w:rPr>
+        <w:t>caGrid</w:t>
+      </w:r>
+      <w:proofErr w:type="spellEnd"/>
+      <w:r>
+        <w:rPr>
+          <w:rFonts w:asciiTheme="majorHAnsi" w:eastAsiaTheme="minorHAnsi" w:hAnsiTheme="majorHAnsi" w:cstheme="minorBidi"/>
+          <w:lang w:eastAsia="en-US"/>
+        </w:rPr>
+        <w:t xml:space="preserve"> v1.5 jars, but build and deployment still assumes </w:t>
+      </w:r>
+      <w:proofErr w:type="spellStart"/>
+      <w:r>
+        <w:rPr>
+          <w:rFonts w:asciiTheme="majorHAnsi" w:eastAsiaTheme="minorHAnsi" w:hAnsiTheme="majorHAnsi" w:cstheme="minorBidi"/>
+          <w:lang w:eastAsia="en-US"/>
+        </w:rPr>
+        <w:t>Jboss</w:t>
+      </w:r>
+      <w:proofErr w:type="spellEnd"/>
+      <w:r>
+        <w:rPr>
+          <w:rFonts w:asciiTheme="majorHAnsi" w:eastAsiaTheme="minorHAnsi" w:hAnsiTheme="majorHAnsi" w:cstheme="minorBidi"/>
+          <w:lang w:eastAsia="en-US"/>
+        </w:rPr>
+        <w:t xml:space="preserve"> 4.0.5. The </w:t>
       </w:r>
       <w:r>
         <w:rPr>
@@ -2486,8 +2842,17 @@
           <w:rFonts w:asciiTheme="majorHAnsi" w:eastAsiaTheme="minorHAnsi" w:hAnsiTheme="majorHAnsi" w:cstheme="minorBidi"/>
           <w:lang w:eastAsia="en-US"/>
         </w:rPr>
-        <w:t xml:space="preserve"> caArray</w:t>
-      </w:r>
+        <w:t xml:space="preserve"> </w:t>
+      </w:r>
+      <w:proofErr w:type="spellStart"/>
+      <w:r>
+        <w:rPr>
+          <w:rFonts w:asciiTheme="majorHAnsi" w:eastAsiaTheme="minorHAnsi" w:hAnsiTheme="majorHAnsi" w:cstheme="minorBidi"/>
+          <w:lang w:eastAsia="en-US"/>
+        </w:rPr>
+        <w:t>caArray</w:t>
+      </w:r>
+      <w:proofErr w:type="spellEnd"/>
       <w:r>
         <w:rPr>
           <w:rFonts w:asciiTheme="majorHAnsi" w:eastAsiaTheme="minorHAnsi" w:hAnsiTheme="majorHAnsi" w:cstheme="minorBidi"/>
@@ -2563,12 +2928,21 @@
         </w:rPr>
         <w:t xml:space="preserve">Complete except for Rembrandt and </w:t>
       </w:r>
-      <w:r>
-        <w:rPr>
-          <w:rFonts w:asciiTheme="majorHAnsi" w:eastAsiaTheme="minorHAnsi" w:hAnsiTheme="majorHAnsi" w:cstheme="minorBidi"/>
-          <w:lang w:eastAsia="en-US"/>
-        </w:rPr>
-        <w:t xml:space="preserve">GenePattern </w:t>
+      <w:proofErr w:type="spellStart"/>
+      <w:r>
+        <w:rPr>
+          <w:rFonts w:asciiTheme="majorHAnsi" w:eastAsiaTheme="minorHAnsi" w:hAnsiTheme="majorHAnsi" w:cstheme="minorBidi"/>
+          <w:lang w:eastAsia="en-US"/>
+        </w:rPr>
+        <w:t>GenePattern</w:t>
+      </w:r>
+      <w:proofErr w:type="spellEnd"/>
+      <w:r>
+        <w:rPr>
+          <w:rFonts w:asciiTheme="majorHAnsi" w:eastAsiaTheme="minorHAnsi" w:hAnsiTheme="majorHAnsi" w:cstheme="minorBidi"/>
+          <w:lang w:eastAsia="en-US"/>
+        </w:rPr>
+        <w:t xml:space="preserve"> </w:t>
       </w:r>
       <w:r>
         <w:rPr>
@@ -2648,8 +3022,15 @@
       <w:pPr>
         <w:pStyle w:val="Heading3"/>
       </w:pPr>
-      <w:r>
-        <w:t>caIntegrator:</w:t>
+      <w:proofErr w:type="spellStart"/>
+      <w:proofErr w:type="gramStart"/>
+      <w:r>
+        <w:t>caIntegrator</w:t>
+      </w:r>
+      <w:proofErr w:type="spellEnd"/>
+      <w:proofErr w:type="gramEnd"/>
+      <w:r>
+        <w:t>:</w:t>
       </w:r>
     </w:p>
     <w:p>
@@ -2723,12 +3104,23 @@
           <w:lang w:eastAsia="en-US"/>
         </w:rPr>
       </w:pPr>
-      <w:r>
-        <w:rPr>
-          <w:rFonts w:asciiTheme="majorHAnsi" w:eastAsiaTheme="minorHAnsi" w:hAnsiTheme="majorHAnsi" w:cstheme="minorBidi"/>
-          <w:lang w:eastAsia="en-US"/>
-        </w:rPr>
-        <w:t>caGrid 1.4 upgrade –</w:t>
+      <w:proofErr w:type="spellStart"/>
+      <w:proofErr w:type="gramStart"/>
+      <w:r>
+        <w:rPr>
+          <w:rFonts w:asciiTheme="majorHAnsi" w:eastAsiaTheme="minorHAnsi" w:hAnsiTheme="majorHAnsi" w:cstheme="minorBidi"/>
+          <w:lang w:eastAsia="en-US"/>
+        </w:rPr>
+        <w:t>caGrid</w:t>
+      </w:r>
+      <w:proofErr w:type="spellEnd"/>
+      <w:proofErr w:type="gramEnd"/>
+      <w:r>
+        <w:rPr>
+          <w:rFonts w:asciiTheme="majorHAnsi" w:eastAsiaTheme="minorHAnsi" w:hAnsiTheme="majorHAnsi" w:cstheme="minorBidi"/>
+          <w:lang w:eastAsia="en-US"/>
+        </w:rPr>
+        <w:t xml:space="preserve"> 1.4 upgrade –</w:t>
       </w:r>
       <w:r>
         <w:t xml:space="preserve"> No problems based on current testing. AIM Service down</w:t>
@@ -2842,23 +3234,43 @@
           <w:color w:val="0000FF"/>
           <w:lang w:eastAsia="en-US"/>
         </w:rPr>
-        <w:t xml:space="preserve">Demo </w:t>
-      </w:r>
+        <w:t xml:space="preserve">Demo to UCSF next week (since </w:t>
+      </w:r>
+      <w:proofErr w:type="spellStart"/>
       <w:r>
         <w:rPr>
           <w:rFonts w:asciiTheme="majorHAnsi" w:eastAsiaTheme="minorHAnsi" w:hAnsiTheme="majorHAnsi" w:cstheme="minorBidi"/>
           <w:color w:val="0000FF"/>
           <w:lang w:eastAsia="en-US"/>
         </w:rPr>
-        <w:t xml:space="preserve">to UCSF </w:t>
-      </w:r>
+        <w:t>Juli</w:t>
+      </w:r>
+      <w:proofErr w:type="spellEnd"/>
       <w:r>
         <w:rPr>
           <w:rFonts w:asciiTheme="majorHAnsi" w:eastAsiaTheme="minorHAnsi" w:hAnsiTheme="majorHAnsi" w:cstheme="minorBidi"/>
           <w:color w:val="0000FF"/>
           <w:lang w:eastAsia="en-US"/>
         </w:rPr>
-        <w:t>tomorrow</w:t>
+        <w:t xml:space="preserve"> and </w:t>
+      </w:r>
+      <w:proofErr w:type="spellStart"/>
+      <w:r>
+        <w:rPr>
+          <w:rFonts w:asciiTheme="majorHAnsi" w:eastAsiaTheme="minorHAnsi" w:hAnsiTheme="majorHAnsi" w:cstheme="minorBidi"/>
+          <w:color w:val="0000FF"/>
+          <w:lang w:eastAsia="en-US"/>
+        </w:rPr>
+        <w:t>Mervi</w:t>
+      </w:r>
+      <w:proofErr w:type="spellEnd"/>
+      <w:r>
+        <w:rPr>
+          <w:rFonts w:asciiTheme="majorHAnsi" w:eastAsiaTheme="minorHAnsi" w:hAnsiTheme="majorHAnsi" w:cstheme="minorBidi"/>
+          <w:color w:val="0000FF"/>
+          <w:lang w:eastAsia="en-US"/>
+        </w:rPr>
+        <w:t xml:space="preserve"> have an ICR meeting tomorrow)</w:t>
       </w:r>
       <w:r>
         <w:rPr>
@@ -2935,13 +3347,23 @@
         </w:rPr>
         <w:t xml:space="preserve">Single Sign-on – </w:t>
       </w:r>
+      <w:proofErr w:type="spellStart"/>
       <w:r>
         <w:rPr>
           <w:rFonts w:asciiTheme="majorHAnsi" w:eastAsiaTheme="minorHAnsi" w:hAnsiTheme="majorHAnsi" w:cstheme="minorBidi"/>
           <w:color w:val="0000FF"/>
           <w:lang w:eastAsia="en-US"/>
         </w:rPr>
-        <w:t>caInt installer changes implemented. Other issues In Progress.</w:t>
+        <w:t>caInt</w:t>
+      </w:r>
+      <w:proofErr w:type="spellEnd"/>
+      <w:r>
+        <w:rPr>
+          <w:rFonts w:asciiTheme="majorHAnsi" w:eastAsiaTheme="minorHAnsi" w:hAnsiTheme="majorHAnsi" w:cstheme="minorBidi"/>
+          <w:color w:val="0000FF"/>
+          <w:lang w:eastAsia="en-US"/>
+        </w:rPr>
+        <w:t xml:space="preserve"> installer changes implemented. Other issues In Progress.</w:t>
       </w:r>
     </w:p>
     <w:tbl>
@@ -3368,7 +3790,29 @@
                 <w:szCs w:val="20"/>
                 <w:lang w:eastAsia="en-US"/>
               </w:rPr>
-              <w:t>-ed (1 bug found)</w:t>
+              <w:t>-</w:t>
+            </w:r>
+            <w:proofErr w:type="spellStart"/>
+            <w:r>
+              <w:rPr>
+                <w:rFonts w:ascii="Arial" w:hAnsi="Arial"/>
+                <w:color w:val="000000"/>
+                <w:sz w:val="18"/>
+                <w:szCs w:val="20"/>
+                <w:lang w:eastAsia="en-US"/>
+              </w:rPr>
+              <w:t>ed</w:t>
+            </w:r>
+            <w:proofErr w:type="spellEnd"/>
+            <w:r>
+              <w:rPr>
+                <w:rFonts w:ascii="Arial" w:hAnsi="Arial"/>
+                <w:color w:val="000000"/>
+                <w:sz w:val="18"/>
+                <w:szCs w:val="20"/>
+                <w:lang w:eastAsia="en-US"/>
+              </w:rPr>
+              <w:t xml:space="preserve"> (1 bug found)</w:t>
             </w:r>
           </w:p>
         </w:tc>
@@ -3645,8 +4089,20 @@
                 <w:szCs w:val="20"/>
                 <w:lang w:eastAsia="en-US"/>
               </w:rPr>
-              <w:t>Single Sign-On in caIntegrator</w:t>
-            </w:r>
+              <w:t xml:space="preserve">Single Sign-On in </w:t>
+            </w:r>
+            <w:proofErr w:type="spellStart"/>
+            <w:r>
+              <w:rPr>
+                <w:rFonts w:ascii="Arial" w:hAnsi="Arial"/>
+                <w:color w:val="000000"/>
+                <w:sz w:val="18"/>
+                <w:szCs w:val="20"/>
+                <w:lang w:eastAsia="en-US"/>
+              </w:rPr>
+              <w:t>caIntegrator</w:t>
+            </w:r>
+            <w:proofErr w:type="spellEnd"/>
           </w:p>
         </w:tc>
         <w:tc>
@@ -3908,7 +4364,23 @@
           <w:rFonts w:asciiTheme="majorHAnsi" w:eastAsiaTheme="minorHAnsi" w:hAnsiTheme="majorHAnsi" w:cstheme="minorBidi"/>
           <w:lang w:eastAsia="en-US"/>
         </w:rPr>
-        <w:t xml:space="preserve"> Kunal’s document to ensure that</w:t>
+        <w:t xml:space="preserve"> </w:t>
+      </w:r>
+      <w:proofErr w:type="spellStart"/>
+      <w:r>
+        <w:rPr>
+          <w:rFonts w:asciiTheme="majorHAnsi" w:eastAsiaTheme="minorHAnsi" w:hAnsiTheme="majorHAnsi" w:cstheme="minorBidi"/>
+          <w:lang w:eastAsia="en-US"/>
+        </w:rPr>
+        <w:t>Kunal’s</w:t>
+      </w:r>
+      <w:proofErr w:type="spellEnd"/>
+      <w:r>
+        <w:rPr>
+          <w:rFonts w:asciiTheme="majorHAnsi" w:eastAsiaTheme="minorHAnsi" w:hAnsiTheme="majorHAnsi" w:cstheme="minorBidi"/>
+          <w:lang w:eastAsia="en-US"/>
+        </w:rPr>
+        <w:t xml:space="preserve"> document to ensure that</w:t>
       </w:r>
       <w:r>
         <w:rPr>
@@ -4014,7 +4486,69 @@
           <w:rFonts w:asciiTheme="majorHAnsi" w:eastAsiaTheme="minorHAnsi" w:hAnsiTheme="majorHAnsi" w:cstheme="minorBidi"/>
           <w:lang w:eastAsia="en-US"/>
         </w:rPr>
-        <w:t>Jill has edited the caArray Installation Guide and is working on the caArray and caIntegrator User’s Guide.</w:t>
+        <w:t xml:space="preserve">Jill has edited the </w:t>
+      </w:r>
+      <w:proofErr w:type="spellStart"/>
+      <w:r>
+        <w:rPr>
+          <w:rFonts w:asciiTheme="majorHAnsi" w:eastAsiaTheme="minorHAnsi" w:hAnsiTheme="majorHAnsi" w:cstheme="minorBidi"/>
+          <w:lang w:eastAsia="en-US"/>
+        </w:rPr>
+        <w:t>caArray</w:t>
+      </w:r>
+      <w:proofErr w:type="spellEnd"/>
+      <w:r>
+        <w:rPr>
+          <w:rFonts w:asciiTheme="majorHAnsi" w:eastAsiaTheme="minorHAnsi" w:hAnsiTheme="majorHAnsi" w:cstheme="minorBidi"/>
+          <w:lang w:eastAsia="en-US"/>
+        </w:rPr>
+        <w:t xml:space="preserve"> Installation Guide and is working on the </w:t>
+      </w:r>
+      <w:proofErr w:type="spellStart"/>
+      <w:r>
+        <w:rPr>
+          <w:rFonts w:asciiTheme="majorHAnsi" w:eastAsiaTheme="minorHAnsi" w:hAnsiTheme="majorHAnsi" w:cstheme="minorBidi"/>
+          <w:lang w:eastAsia="en-US"/>
+        </w:rPr>
+        <w:t>caArray</w:t>
+      </w:r>
+      <w:proofErr w:type="spellEnd"/>
+      <w:r>
+        <w:rPr>
+          <w:rFonts w:asciiTheme="majorHAnsi" w:eastAsiaTheme="minorHAnsi" w:hAnsiTheme="majorHAnsi" w:cstheme="minorBidi"/>
+          <w:lang w:eastAsia="en-US"/>
+        </w:rPr>
+        <w:t xml:space="preserve"> and </w:t>
+      </w:r>
+      <w:proofErr w:type="spellStart"/>
+      <w:r>
+        <w:rPr>
+          <w:rFonts w:asciiTheme="majorHAnsi" w:eastAsiaTheme="minorHAnsi" w:hAnsiTheme="majorHAnsi" w:cstheme="minorBidi"/>
+          <w:lang w:eastAsia="en-US"/>
+        </w:rPr>
+        <w:t>caIntegrator</w:t>
+      </w:r>
+      <w:proofErr w:type="spellEnd"/>
+      <w:r>
+        <w:rPr>
+          <w:rFonts w:asciiTheme="majorHAnsi" w:eastAsiaTheme="minorHAnsi" w:hAnsiTheme="majorHAnsi" w:cstheme="minorBidi"/>
+          <w:lang w:eastAsia="en-US"/>
+        </w:rPr>
+        <w:t xml:space="preserve"> User’s Guide</w:t>
+      </w:r>
+      <w:r>
+        <w:rPr>
+          <w:rFonts w:asciiTheme="majorHAnsi" w:eastAsiaTheme="minorHAnsi" w:hAnsiTheme="majorHAnsi" w:cstheme="minorBidi"/>
+          <w:lang w:eastAsia="en-US"/>
+        </w:rPr>
+        <w:t>s</w:t>
+      </w:r>
+      <w:r>
+        <w:rPr>
+          <w:rFonts w:asciiTheme="majorHAnsi" w:eastAsiaTheme="minorHAnsi" w:hAnsiTheme="majorHAnsi" w:cstheme="minorBidi"/>
+          <w:lang w:eastAsia="en-US"/>
+        </w:rPr>
+        <w:t>.</w:t>
       </w:r>
     </w:p>
     <w:p>
@@ -4052,21 +4586,85 @@
           <w:rFonts w:asciiTheme="majorHAnsi" w:eastAsiaTheme="minorHAnsi" w:hAnsiTheme="majorHAnsi" w:cstheme="minorBidi"/>
           <w:lang w:eastAsia="en-US"/>
         </w:rPr>
-        <w:t xml:space="preserve"> (Surendra Sankari)</w:t>
-      </w:r>
-      <w:r>
-        <w:rPr>
-          <w:rFonts w:asciiTheme="majorHAnsi" w:eastAsiaTheme="minorHAnsi" w:hAnsiTheme="majorHAnsi" w:cstheme="minorBidi"/>
-          <w:lang w:eastAsia="en-US"/>
-        </w:rPr>
-        <w:t xml:space="preserve"> installing caIntegrator.</w:t>
-      </w:r>
-      <w:r>
-        <w:rPr>
-          <w:rFonts w:asciiTheme="majorHAnsi" w:eastAsiaTheme="minorHAnsi" w:hAnsiTheme="majorHAnsi" w:cstheme="minorBidi"/>
-          <w:lang w:eastAsia="en-US"/>
-        </w:rPr>
-        <w:t xml:space="preserve"> Don will send lab details to Mervi so that we can track usage of tools.</w:t>
+        <w:t xml:space="preserve"> (</w:t>
+      </w:r>
+      <w:proofErr w:type="spellStart"/>
+      <w:r>
+        <w:rPr>
+          <w:rFonts w:asciiTheme="majorHAnsi" w:eastAsiaTheme="minorHAnsi" w:hAnsiTheme="majorHAnsi" w:cstheme="minorBidi"/>
+          <w:lang w:eastAsia="en-US"/>
+        </w:rPr>
+        <w:t>Surendra</w:t>
+      </w:r>
+      <w:proofErr w:type="spellEnd"/>
+      <w:r>
+        <w:rPr>
+          <w:rFonts w:asciiTheme="majorHAnsi" w:eastAsiaTheme="minorHAnsi" w:hAnsiTheme="majorHAnsi" w:cstheme="minorBidi"/>
+          <w:lang w:eastAsia="en-US"/>
+        </w:rPr>
+        <w:t xml:space="preserve"> </w:t>
+      </w:r>
+      <w:proofErr w:type="spellStart"/>
+      <w:r>
+        <w:rPr>
+          <w:rFonts w:asciiTheme="majorHAnsi" w:eastAsiaTheme="minorHAnsi" w:hAnsiTheme="majorHAnsi" w:cstheme="minorBidi"/>
+          <w:lang w:eastAsia="en-US"/>
+        </w:rPr>
+        <w:t>Sankari</w:t>
+      </w:r>
+      <w:proofErr w:type="spellEnd"/>
+      <w:r>
+        <w:rPr>
+          <w:rFonts w:asciiTheme="majorHAnsi" w:eastAsiaTheme="minorHAnsi" w:hAnsiTheme="majorHAnsi" w:cstheme="minorBidi"/>
+          <w:lang w:eastAsia="en-US"/>
+        </w:rPr>
+        <w:t>)</w:t>
+      </w:r>
+      <w:r>
+        <w:rPr>
+          <w:rFonts w:asciiTheme="majorHAnsi" w:eastAsiaTheme="minorHAnsi" w:hAnsiTheme="majorHAnsi" w:cstheme="minorBidi"/>
+          <w:lang w:eastAsia="en-US"/>
+        </w:rPr>
+        <w:t xml:space="preserve"> installing </w:t>
+      </w:r>
+      <w:proofErr w:type="spellStart"/>
+      <w:r>
+        <w:rPr>
+          <w:rFonts w:asciiTheme="majorHAnsi" w:eastAsiaTheme="minorHAnsi" w:hAnsiTheme="majorHAnsi" w:cstheme="minorBidi"/>
+          <w:lang w:eastAsia="en-US"/>
+        </w:rPr>
+        <w:t>caIntegrator</w:t>
+      </w:r>
+      <w:proofErr w:type="spellEnd"/>
+      <w:r>
+        <w:rPr>
+          <w:rFonts w:asciiTheme="majorHAnsi" w:eastAsiaTheme="minorHAnsi" w:hAnsiTheme="majorHAnsi" w:cstheme="minorBidi"/>
+          <w:lang w:eastAsia="en-US"/>
+        </w:rPr>
+        <w:t>.</w:t>
+      </w:r>
+      <w:r>
+        <w:rPr>
+          <w:rFonts w:asciiTheme="majorHAnsi" w:eastAsiaTheme="minorHAnsi" w:hAnsiTheme="majorHAnsi" w:cstheme="minorBidi"/>
+          <w:lang w:eastAsia="en-US"/>
+        </w:rPr>
+        <w:t xml:space="preserve"> Don will send lab details to </w:t>
+      </w:r>
+      <w:proofErr w:type="spellStart"/>
+      <w:r>
+        <w:rPr>
+          <w:rFonts w:asciiTheme="majorHAnsi" w:eastAsiaTheme="minorHAnsi" w:hAnsiTheme="majorHAnsi" w:cstheme="minorBidi"/>
+          <w:lang w:eastAsia="en-US"/>
+        </w:rPr>
+        <w:t>Mervi</w:t>
+      </w:r>
+      <w:proofErr w:type="spellEnd"/>
+      <w:r>
+        <w:rPr>
+          <w:rFonts w:asciiTheme="majorHAnsi" w:eastAsiaTheme="minorHAnsi" w:hAnsiTheme="majorHAnsi" w:cstheme="minorBidi"/>
+          <w:lang w:eastAsia="en-US"/>
+        </w:rPr>
+        <w:t xml:space="preserve"> so that we can track usage of tools.</w:t>
       </w:r>
     </w:p>
     <w:p>
@@ -4319,19 +4917,28 @@
           <w:tcPr>
             <w:tcW w:w="809" w:type="dxa"/>
           </w:tcPr>
-          <w:p/>
+          <w:p>
+            <w:r>
+              <w:t>42</w:t>
+            </w:r>
+          </w:p>
         </w:tc>
         <w:tc>
           <w:tcPr>
             <w:tcW w:w="3298" w:type="dxa"/>
           </w:tcPr>
           <w:p>
-            <w:pPr>
-              <w:rPr>
-                <w:rFonts w:asciiTheme="majorHAnsi" w:eastAsiaTheme="minorHAnsi" w:hAnsiTheme="majorHAnsi" w:cstheme="minorBidi"/>
-                <w:lang w:eastAsia="en-US"/>
-              </w:rPr>
-            </w:pPr>
+            <w:r>
+              <w:t xml:space="preserve">Schedule follow-up meeting re: </w:t>
+            </w:r>
+            <w:proofErr w:type="spellStart"/>
+            <w:r>
+              <w:t>caGrid</w:t>
+            </w:r>
+            <w:proofErr w:type="spellEnd"/>
+            <w:r>
+              <w:t xml:space="preserve"> upgrade with Todd, Larry, JJ and Deb.</w:t>
+            </w:r>
           </w:p>
         </w:tc>
         <w:tc>
@@ -4339,12 +4946,19 @@
             <w:tcW w:w="1671" w:type="dxa"/>
           </w:tcPr>
           <w:p>
-            <w:pPr>
-              <w:rPr>
-                <w:rFonts w:asciiTheme="majorHAnsi" w:eastAsiaTheme="minorHAnsi" w:hAnsiTheme="majorHAnsi" w:cstheme="minorBidi"/>
-                <w:lang w:eastAsia="en-US"/>
-              </w:rPr>
-            </w:pPr>
+            <w:proofErr w:type="spellStart"/>
+            <w:r>
+              <w:t>Rashmi</w:t>
+            </w:r>
+            <w:proofErr w:type="spellEnd"/>
+            <w:r>
+              <w:t xml:space="preserve"> </w:t>
+            </w:r>
+            <w:proofErr w:type="spellStart"/>
+            <w:r>
+              <w:t>Srinivasa</w:t>
+            </w:r>
+            <w:proofErr w:type="spellEnd"/>
           </w:p>
         </w:tc>
         <w:tc>
@@ -4352,12 +4966,9 @@
             <w:tcW w:w="1527" w:type="dxa"/>
           </w:tcPr>
           <w:p>
-            <w:pPr>
-              <w:rPr>
-                <w:rFonts w:asciiTheme="majorHAnsi" w:eastAsiaTheme="minorHAnsi" w:hAnsiTheme="majorHAnsi" w:cstheme="minorBidi"/>
-                <w:lang w:eastAsia="en-US"/>
-              </w:rPr>
-            </w:pPr>
+            <w:r>
+              <w:t>5/8/12</w:t>
+            </w:r>
           </w:p>
         </w:tc>
         <w:tc>
@@ -4365,12 +4976,80 @@
             <w:tcW w:w="2145" w:type="dxa"/>
           </w:tcPr>
           <w:p>
-            <w:pPr>
-              <w:rPr>
-                <w:rFonts w:ascii="Cambria" w:hAnsi="Cambria"/>
-                <w:lang w:eastAsia="en-US"/>
-              </w:rPr>
-            </w:pPr>
+            <w:r>
+              <w:t>Not Started</w:t>
+            </w:r>
+          </w:p>
+        </w:tc>
+      </w:tr>
+      <w:tr>
+        <w:trPr>
+          <w:cantSplit/>
+        </w:trPr>
+        <w:tc>
+          <w:tcPr>
+            <w:tcW w:w="809" w:type="dxa"/>
+          </w:tcPr>
+          <w:p>
+            <w:r>
+              <w:t>43</w:t>
+            </w:r>
+          </w:p>
+        </w:tc>
+        <w:tc>
+          <w:tcPr>
+            <w:tcW w:w="3298" w:type="dxa"/>
+          </w:tcPr>
+          <w:p>
+            <w:r>
+              <w:t xml:space="preserve">Send information to </w:t>
+            </w:r>
+            <w:proofErr w:type="spellStart"/>
+            <w:r>
+              <w:t>Mervi</w:t>
+            </w:r>
+            <w:proofErr w:type="spellEnd"/>
+            <w:r>
+              <w:t xml:space="preserve"> about user/lab who is installing </w:t>
+            </w:r>
+            <w:proofErr w:type="spellStart"/>
+            <w:r>
+              <w:t>caIntegrator</w:t>
+            </w:r>
+            <w:proofErr w:type="spellEnd"/>
+            <w:r>
+              <w:t>.</w:t>
+            </w:r>
+          </w:p>
+        </w:tc>
+        <w:tc>
+          <w:tcPr>
+            <w:tcW w:w="1671" w:type="dxa"/>
+          </w:tcPr>
+          <w:p>
+            <w:r>
+              <w:t>Don Swan</w:t>
+            </w:r>
+          </w:p>
+        </w:tc>
+        <w:tc>
+          <w:tcPr>
+            <w:tcW w:w="1527" w:type="dxa"/>
+          </w:tcPr>
+          <w:p>
+            <w:r>
+              <w:t>5/8/12</w:t>
+            </w:r>
+          </w:p>
+        </w:tc>
+        <w:tc>
+          <w:tcPr>
+            <w:tcW w:w="2145" w:type="dxa"/>
+          </w:tcPr>
+          <w:p>
+            <w:r>
+              <w:t>Not Started</w:t>
+            </w:r>
           </w:p>
         </w:tc>
       </w:tr>

</xml_diff>